<commit_message>
[Code cleanup and optimisation]
</commit_message>
<xml_diff>
--- a/title.docx
+++ b/title.docx
@@ -2,7 +2,21 @@
 <file path=word/document.xml><?xml version="1.0" encoding="utf-8"?>
 <w:document xmlns:wpc="http://schemas.microsoft.com/office/word/2010/wordprocessingCanvas" xmlns:cx="http://schemas.microsoft.com/office/drawing/2014/chartex" xmlns:cx1="http://schemas.microsoft.com/office/drawing/2015/9/8/chartex" xmlns:cx2="http://schemas.microsoft.com/office/drawing/2015/10/21/chartex" xmlns:cx3="http://schemas.microsoft.com/office/drawing/2016/5/9/chartex" xmlns:cx4="http://schemas.microsoft.com/office/drawing/2016/5/10/chartex" xmlns:cx5="http://schemas.microsoft.com/office/drawing/2016/5/11/chartex" xmlns:cx6="http://schemas.microsoft.com/office/drawing/2016/5/12/chartex" xmlns:cx7="http://schemas.microsoft.com/office/drawing/2016/5/13/chartex" xmlns:cx8="http://schemas.microsoft.com/office/drawing/2016/5/14/chartex" xmlns:mc="http://schemas.openxmlformats.org/markup-compatibility/2006" xmlns:aink="http://schemas.microsoft.com/office/drawing/2016/ink" xmlns:am3d="http://schemas.microsoft.com/office/drawing/2017/model3d" xmlns:o="urn:schemas-microsoft-com:office:office" xmlns:oel="http://schemas.microsoft.com/office/2019/extlst" xmlns:r="http://schemas.openxmlformats.org/officeDocument/2006/relationships" xmlns:m="http://schemas.openxmlformats.org/officeDocument/2006/math" xmlns:v="urn:schemas-microsoft-com:vml" xmlns:wp14="http://schemas.microsoft.com/office/word/2010/wordprocessingDrawing" xmlns:wp="http://schemas.openxmlformats.org/drawingml/2006/wordprocessingDrawing" xmlns:w10="urn:schemas-microsoft-com:office:word" xmlns:w="http://schemas.openxmlformats.org/wordprocessingml/2006/main" xmlns:w14="http://schemas.microsoft.com/office/word/2010/wordml" xmlns:w15="http://schemas.microsoft.com/office/word/2012/wordml" xmlns:w16cex="http://schemas.microsoft.com/office/word/2018/wordml/cex" xmlns:w16cid="http://schemas.microsoft.com/office/word/2016/wordml/cid" xmlns:w16="http://schemas.microsoft.com/office/word/2018/wordml" xmlns:w16sdtdh="http://schemas.microsoft.com/office/word/2020/wordml/sdtdatahash" xmlns:w16se="http://schemas.microsoft.com/office/word/2015/wordml/symex" xmlns:wpg="http://schemas.microsoft.com/office/word/2010/wordprocessingGroup" xmlns:wpi="http://schemas.microsoft.com/office/word/2010/wordprocessingInk" xmlns:wne="http://schemas.microsoft.com/office/word/2006/wordml" xmlns:wps="http://schemas.microsoft.com/office/word/2010/wordprocessingShape" mc:Ignorable="w14 w15 w16se w16cid w16 w16cex w16sdtdh wp14">
   <w:body>
-    <w:p/>
+    <w:p>
+      <w:pPr>
+        <w:rPr>
+          <w:sz w:val="28"/>
+          <w:szCs w:val="28"/>
+        </w:rPr>
+      </w:pPr>
+      <w:r>
+        <w:rPr>
+          <w:sz w:val="28"/>
+          <w:szCs w:val="28"/>
+        </w:rPr>
+        <w:t>Dependencies:</w:t>
+      </w:r>
+    </w:p>
     <w:p>
       <w:pPr>
         <w:pStyle w:val="ListParagraph"/>
@@ -45,11 +59,105 @@
     </w:p>
     <w:p>
       <w:pPr>
-        <w:rPr>
-          <w:sz w:val="28"/>
-          <w:szCs w:val="28"/>
-        </w:rPr>
-      </w:pPr>
+        <w:pStyle w:val="ListParagraph"/>
+        <w:numPr>
+          <w:ilvl w:val="0"/>
+          <w:numId w:val="1"/>
+        </w:numPr>
+        <w:rPr>
+          <w:sz w:val="28"/>
+          <w:szCs w:val="28"/>
+        </w:rPr>
+      </w:pPr>
+      <w:r>
+        <w:rPr>
+          <w:sz w:val="28"/>
+          <w:szCs w:val="28"/>
+        </w:rPr>
+        <w:t>Math library</w:t>
+      </w:r>
+    </w:p>
+    <w:p>
+      <w:pPr>
+        <w:rPr>
+          <w:sz w:val="28"/>
+          <w:szCs w:val="28"/>
+        </w:rPr>
+      </w:pPr>
+      <w:r>
+        <w:rPr>
+          <w:sz w:val="28"/>
+          <w:szCs w:val="28"/>
+        </w:rPr>
+        <w:t>Taking Photos:</w:t>
+      </w:r>
+    </w:p>
+    <w:p>
+      <w:pPr>
+        <w:pStyle w:val="ListParagraph"/>
+        <w:numPr>
+          <w:ilvl w:val="0"/>
+          <w:numId w:val="4"/>
+        </w:numPr>
+        <w:rPr>
+          <w:sz w:val="28"/>
+          <w:szCs w:val="28"/>
+        </w:rPr>
+      </w:pPr>
+      <w:r>
+        <w:rPr>
+          <w:sz w:val="28"/>
+          <w:szCs w:val="28"/>
+        </w:rPr>
+        <w:t>Images must be straight</w:t>
+      </w:r>
+    </w:p>
+    <w:p>
+      <w:pPr>
+        <w:pStyle w:val="ListParagraph"/>
+        <w:numPr>
+          <w:ilvl w:val="0"/>
+          <w:numId w:val="4"/>
+        </w:numPr>
+        <w:rPr>
+          <w:sz w:val="28"/>
+          <w:szCs w:val="28"/>
+        </w:rPr>
+      </w:pPr>
+      <w:r>
+        <w:rPr>
+          <w:sz w:val="28"/>
+          <w:szCs w:val="28"/>
+        </w:rPr>
+        <w:t>Cards must be lined up</w:t>
+      </w:r>
+    </w:p>
+    <w:p>
+      <w:pPr>
+        <w:pStyle w:val="ListParagraph"/>
+        <w:numPr>
+          <w:ilvl w:val="0"/>
+          <w:numId w:val="4"/>
+        </w:numPr>
+        <w:rPr>
+          <w:sz w:val="28"/>
+          <w:szCs w:val="28"/>
+        </w:rPr>
+      </w:pPr>
+      <w:r>
+        <w:rPr>
+          <w:sz w:val="28"/>
+          <w:szCs w:val="28"/>
+        </w:rPr>
+        <w:t>Lighting must be consistent</w:t>
+      </w:r>
+      <w:r>
+        <w:rPr>
+          <w:sz w:val="28"/>
+          <w:szCs w:val="28"/>
+        </w:rPr>
+        <w:t xml:space="preserve"> across the image</w:t>
+      </w:r>
     </w:p>
     <w:p>
       <w:pPr>
@@ -68,6 +176,31 @@
     </w:p>
     <w:p>
       <w:pPr>
+        <w:pStyle w:val="ListParagraph"/>
+        <w:numPr>
+          <w:ilvl w:val="0"/>
+          <w:numId w:val="3"/>
+        </w:numPr>
+        <w:rPr>
+          <w:sz w:val="28"/>
+          <w:szCs w:val="28"/>
+        </w:rPr>
+      </w:pPr>
+      <w:r>
+        <w:rPr>
+          <w:sz w:val="28"/>
+          <w:szCs w:val="28"/>
+        </w:rPr>
+        <w:t>Path of the image</w:t>
+      </w:r>
+    </w:p>
+    <w:p>
+      <w:pPr>
+        <w:pStyle w:val="ListParagraph"/>
+        <w:numPr>
+          <w:ilvl w:val="0"/>
+          <w:numId w:val="3"/>
+        </w:numPr>
         <w:rPr>
           <w:sz w:val="28"/>
           <w:szCs w:val="28"/>
@@ -83,6 +216,11 @@
     </w:p>
     <w:p>
       <w:pPr>
+        <w:pStyle w:val="ListParagraph"/>
+        <w:numPr>
+          <w:ilvl w:val="0"/>
+          <w:numId w:val="3"/>
+        </w:numPr>
         <w:rPr>
           <w:sz w:val="28"/>
           <w:szCs w:val="28"/>
@@ -108,6 +246,29 @@
           <w:sz w:val="28"/>
           <w:szCs w:val="28"/>
         </w:rPr>
+        <w:br w:type="page"/>
+      </w:r>
+    </w:p>
+    <w:p>
+      <w:pPr>
+        <w:rPr>
+          <w:sz w:val="28"/>
+          <w:szCs w:val="28"/>
+        </w:rPr>
+      </w:pPr>
+    </w:p>
+    <w:p>
+      <w:pPr>
+        <w:rPr>
+          <w:sz w:val="28"/>
+          <w:szCs w:val="28"/>
+        </w:rPr>
+      </w:pPr>
+      <w:r>
+        <w:rPr>
+          <w:sz w:val="28"/>
+          <w:szCs w:val="28"/>
+        </w:rPr>
         <w:t>Sample Image:</w:t>
       </w:r>
     </w:p>
@@ -123,170 +284,18 @@
           <w:noProof/>
         </w:rPr>
         <w:drawing>
-          <wp:inline distT="0" distB="0" distL="0" distR="0" wp14:anchorId="7357E085" wp14:editId="29ED12D1">
-            <wp:extent cx="5731510" cy="818515"/>
-            <wp:effectExtent l="0" t="0" r="2540" b="635"/>
+          <wp:inline distT="0" distB="0" distL="0" distR="0" wp14:anchorId="7357E085" wp14:editId="5EFD63F0">
+            <wp:extent cx="4586400" cy="655200"/>
+            <wp:effectExtent l="0" t="0" r="5080" b="0"/>
             <wp:docPr id="2" name="Picture 2" descr="Background pattern&#10;&#10;Description automatically generated"/>
             <wp:cNvGraphicFramePr>
-              <a:graphicFrameLocks xmlns:a="http://schemas.openxmlformats.org/drawingml/2006/main" noChangeAspect="1"/>
+              <a:graphicFrameLocks xmlns:a="http://schemas.openxmlformats.org/drawingml/2006/main"/>
             </wp:cNvGraphicFramePr>
             <a:graphic xmlns:a="http://schemas.openxmlformats.org/drawingml/2006/main">
               <a:graphicData uri="http://schemas.openxmlformats.org/drawingml/2006/picture">
                 <pic:pic xmlns:pic="http://schemas.openxmlformats.org/drawingml/2006/picture">
                   <pic:nvPicPr>
                     <pic:cNvPr id="2" name="Picture 2" descr="Background pattern&#10;&#10;Description automatically generated"/>
-                    <pic:cNvPicPr>
-                      <a:picLocks noChangeAspect="1" noChangeArrowheads="1"/>
-                    </pic:cNvPicPr>
-                  </pic:nvPicPr>
-                  <pic:blipFill>
-                    <a:blip r:embed="rId5" cstate="print">
-                      <a:extLst>
-                        <a:ext uri="{28A0092B-C50C-407E-A947-70E740481C1C}">
-                          <a14:useLocalDpi xmlns:a14="http://schemas.microsoft.com/office/drawing/2010/main" val="0"/>
-                        </a:ext>
-                      </a:extLst>
-                    </a:blip>
-                    <a:srcRect/>
-                    <a:stretch>
-                      <a:fillRect/>
-                    </a:stretch>
-                  </pic:blipFill>
-                  <pic:spPr bwMode="auto">
-                    <a:xfrm>
-                      <a:off x="0" y="0"/>
-                      <a:ext cx="5731510" cy="818515"/>
-                    </a:xfrm>
-                    <a:prstGeom prst="rect">
-                      <a:avLst/>
-                    </a:prstGeom>
-                    <a:noFill/>
-                    <a:ln>
-                      <a:noFill/>
-                    </a:ln>
-                  </pic:spPr>
-                </pic:pic>
-              </a:graphicData>
-            </a:graphic>
-          </wp:inline>
-        </w:drawing>
-      </w:r>
-    </w:p>
-    <w:p>
-      <w:pPr>
-        <w:rPr>
-          <w:sz w:val="28"/>
-          <w:szCs w:val="28"/>
-        </w:rPr>
-      </w:pPr>
-      <w:r>
-        <w:rPr>
-          <w:sz w:val="28"/>
-          <w:szCs w:val="28"/>
-        </w:rPr>
-        <w:t>Solarised:</w:t>
-      </w:r>
-    </w:p>
-    <w:p>
-      <w:pPr>
-        <w:rPr>
-          <w:sz w:val="28"/>
-          <w:szCs w:val="28"/>
-        </w:rPr>
-      </w:pPr>
-      <w:r>
-        <w:rPr>
-          <w:noProof/>
-        </w:rPr>
-        <w:drawing>
-          <wp:inline distT="0" distB="0" distL="0" distR="0" wp14:anchorId="558B9497" wp14:editId="7EB523CC">
-            <wp:extent cx="5731510" cy="818515"/>
-            <wp:effectExtent l="0" t="0" r="2540" b="635"/>
-            <wp:docPr id="3" name="Picture 3" descr="Background pattern&#10;&#10;Description automatically generated"/>
-            <wp:cNvGraphicFramePr>
-              <a:graphicFrameLocks xmlns:a="http://schemas.openxmlformats.org/drawingml/2006/main" noChangeAspect="1"/>
-            </wp:cNvGraphicFramePr>
-            <a:graphic xmlns:a="http://schemas.openxmlformats.org/drawingml/2006/main">
-              <a:graphicData uri="http://schemas.openxmlformats.org/drawingml/2006/picture">
-                <pic:pic xmlns:pic="http://schemas.openxmlformats.org/drawingml/2006/picture">
-                  <pic:nvPicPr>
-                    <pic:cNvPr id="3" name="Picture 3" descr="Background pattern&#10;&#10;Description automatically generated"/>
-                    <pic:cNvPicPr>
-                      <a:picLocks noChangeAspect="1" noChangeArrowheads="1"/>
-                    </pic:cNvPicPr>
-                  </pic:nvPicPr>
-                  <pic:blipFill>
-                    <a:blip r:embed="rId6" cstate="print">
-                      <a:extLst>
-                        <a:ext uri="{28A0092B-C50C-407E-A947-70E740481C1C}">
-                          <a14:useLocalDpi xmlns:a14="http://schemas.microsoft.com/office/drawing/2010/main" val="0"/>
-                        </a:ext>
-                      </a:extLst>
-                    </a:blip>
-                    <a:srcRect/>
-                    <a:stretch>
-                      <a:fillRect/>
-                    </a:stretch>
-                  </pic:blipFill>
-                  <pic:spPr bwMode="auto">
-                    <a:xfrm>
-                      <a:off x="0" y="0"/>
-                      <a:ext cx="5731510" cy="818515"/>
-                    </a:xfrm>
-                    <a:prstGeom prst="rect">
-                      <a:avLst/>
-                    </a:prstGeom>
-                    <a:noFill/>
-                    <a:ln>
-                      <a:noFill/>
-                    </a:ln>
-                  </pic:spPr>
-                </pic:pic>
-              </a:graphicData>
-            </a:graphic>
-          </wp:inline>
-        </w:drawing>
-      </w:r>
-    </w:p>
-    <w:p>
-      <w:pPr>
-        <w:rPr>
-          <w:sz w:val="28"/>
-          <w:szCs w:val="28"/>
-        </w:rPr>
-      </w:pPr>
-      <w:r>
-        <w:rPr>
-          <w:sz w:val="28"/>
-          <w:szCs w:val="28"/>
-        </w:rPr>
-        <w:t>Normalised:</w:t>
-      </w:r>
-    </w:p>
-    <w:p>
-      <w:pPr>
-        <w:rPr>
-          <w:sz w:val="28"/>
-          <w:szCs w:val="28"/>
-        </w:rPr>
-      </w:pPr>
-      <w:r>
-        <w:rPr>
-          <w:noProof/>
-        </w:rPr>
-        <w:drawing>
-          <wp:inline distT="0" distB="0" distL="0" distR="0" wp14:anchorId="13332DF0" wp14:editId="685F2F8C">
-            <wp:extent cx="5731510" cy="818515"/>
-            <wp:effectExtent l="0" t="0" r="2540" b="635"/>
-            <wp:docPr id="4" name="Picture 4" descr="A picture containing furniture&#10;&#10;Description automatically generated"/>
-            <wp:cNvGraphicFramePr>
-              <a:graphicFrameLocks xmlns:a="http://schemas.openxmlformats.org/drawingml/2006/main" noChangeAspect="1"/>
-            </wp:cNvGraphicFramePr>
-            <a:graphic xmlns:a="http://schemas.openxmlformats.org/drawingml/2006/main">
-              <a:graphicData uri="http://schemas.openxmlformats.org/drawingml/2006/picture">
-                <pic:pic xmlns:pic="http://schemas.openxmlformats.org/drawingml/2006/picture">
-                  <pic:nvPicPr>
-                    <pic:cNvPr id="4" name="Picture 4" descr="A picture containing furniture&#10;&#10;Description automatically generated"/>
                     <pic:cNvPicPr>
                       <a:picLocks noChangeAspect="1" noChangeArrowheads="1"/>
                     </pic:cNvPicPr>
@@ -307,7 +316,7 @@
                   <pic:spPr bwMode="auto">
                     <a:xfrm>
                       <a:off x="0" y="0"/>
-                      <a:ext cx="5731510" cy="818515"/>
+                      <a:ext cx="4586400" cy="655200"/>
                     </a:xfrm>
                     <a:prstGeom prst="rect">
                       <a:avLst/>
@@ -336,7 +345,7 @@
           <w:sz w:val="28"/>
           <w:szCs w:val="28"/>
         </w:rPr>
-        <w:t>Inverted:</w:t>
+        <w:t>Solarised:</w:t>
       </w:r>
     </w:p>
     <w:p>
@@ -351,10 +360,10 @@
           <w:noProof/>
         </w:rPr>
         <w:drawing>
-          <wp:inline distT="0" distB="0" distL="0" distR="0" wp14:anchorId="1503B55A" wp14:editId="419E5879">
-            <wp:extent cx="5731510" cy="818515"/>
-            <wp:effectExtent l="0" t="0" r="2540" b="635"/>
-            <wp:docPr id="5" name="Picture 5" descr="Background pattern&#10;&#10;Description automatically generated"/>
+          <wp:inline distT="0" distB="0" distL="0" distR="0" wp14:anchorId="558B9497" wp14:editId="39EFDC8F">
+            <wp:extent cx="4586400" cy="655200"/>
+            <wp:effectExtent l="0" t="0" r="5080" b="0"/>
+            <wp:docPr id="3" name="Picture 3" descr="Background pattern&#10;&#10;Description automatically generated"/>
             <wp:cNvGraphicFramePr>
               <a:graphicFrameLocks xmlns:a="http://schemas.openxmlformats.org/drawingml/2006/main" noChangeAspect="1"/>
             </wp:cNvGraphicFramePr>
@@ -362,7 +371,7 @@
               <a:graphicData uri="http://schemas.openxmlformats.org/drawingml/2006/picture">
                 <pic:pic xmlns:pic="http://schemas.openxmlformats.org/drawingml/2006/picture">
                   <pic:nvPicPr>
-                    <pic:cNvPr id="5" name="Picture 5" descr="Background pattern&#10;&#10;Description automatically generated"/>
+                    <pic:cNvPr id="3" name="Picture 3" descr="Background pattern&#10;&#10;Description automatically generated"/>
                     <pic:cNvPicPr>
                       <a:picLocks noChangeAspect="1" noChangeArrowheads="1"/>
                     </pic:cNvPicPr>
@@ -383,7 +392,7 @@
                   <pic:spPr bwMode="auto">
                     <a:xfrm>
                       <a:off x="0" y="0"/>
-                      <a:ext cx="5731510" cy="818515"/>
+                      <a:ext cx="4586400" cy="655200"/>
                     </a:xfrm>
                     <a:prstGeom prst="rect">
                       <a:avLst/>
@@ -412,7 +421,7 @@
           <w:sz w:val="28"/>
           <w:szCs w:val="28"/>
         </w:rPr>
-        <w:t>Enhanced:</w:t>
+        <w:t>Normalised:</w:t>
       </w:r>
     </w:p>
     <w:p>
@@ -427,10 +436,10 @@
           <w:noProof/>
         </w:rPr>
         <w:drawing>
-          <wp:inline distT="0" distB="0" distL="0" distR="0" wp14:anchorId="20B12928" wp14:editId="0582856D">
-            <wp:extent cx="5731510" cy="818515"/>
-            <wp:effectExtent l="0" t="0" r="2540" b="635"/>
-            <wp:docPr id="6" name="Picture 6" descr="Background pattern&#10;&#10;Description automatically generated"/>
+          <wp:inline distT="0" distB="0" distL="0" distR="0" wp14:anchorId="13332DF0" wp14:editId="41ED22C8">
+            <wp:extent cx="4586400" cy="655200"/>
+            <wp:effectExtent l="0" t="0" r="5080" b="0"/>
+            <wp:docPr id="4" name="Picture 4" descr="A picture containing furniture&#10;&#10;Description automatically generated"/>
             <wp:cNvGraphicFramePr>
               <a:graphicFrameLocks xmlns:a="http://schemas.openxmlformats.org/drawingml/2006/main" noChangeAspect="1"/>
             </wp:cNvGraphicFramePr>
@@ -438,7 +447,7 @@
               <a:graphicData uri="http://schemas.openxmlformats.org/drawingml/2006/picture">
                 <pic:pic xmlns:pic="http://schemas.openxmlformats.org/drawingml/2006/picture">
                   <pic:nvPicPr>
-                    <pic:cNvPr id="6" name="Picture 6" descr="Background pattern&#10;&#10;Description automatically generated"/>
+                    <pic:cNvPr id="4" name="Picture 4" descr="A picture containing furniture&#10;&#10;Description automatically generated"/>
                     <pic:cNvPicPr>
                       <a:picLocks noChangeAspect="1" noChangeArrowheads="1"/>
                     </pic:cNvPicPr>
@@ -459,7 +468,7 @@
                   <pic:spPr bwMode="auto">
                     <a:xfrm>
                       <a:off x="0" y="0"/>
-                      <a:ext cx="5731510" cy="818515"/>
+                      <a:ext cx="4586400" cy="655200"/>
                     </a:xfrm>
                     <a:prstGeom prst="rect">
                       <a:avLst/>
@@ -483,21 +492,12 @@
           <w:szCs w:val="28"/>
         </w:rPr>
       </w:pPr>
-    </w:p>
-    <w:p>
-      <w:pPr>
-        <w:rPr>
-          <w:sz w:val="28"/>
-          <w:szCs w:val="28"/>
-        </w:rPr>
-      </w:pPr>
-      <w:r>
-        <w:rPr>
-          <w:sz w:val="28"/>
-          <w:szCs w:val="28"/>
-        </w:rPr>
-        <w:lastRenderedPageBreak/>
-        <w:t>Gray Scaled:</w:t>
+      <w:r>
+        <w:rPr>
+          <w:sz w:val="28"/>
+          <w:szCs w:val="28"/>
+        </w:rPr>
+        <w:t>Inverted:</w:t>
       </w:r>
     </w:p>
     <w:p>
@@ -512,10 +512,10 @@
           <w:noProof/>
         </w:rPr>
         <w:drawing>
-          <wp:inline distT="0" distB="0" distL="0" distR="0" wp14:anchorId="1E59CE75" wp14:editId="58A3C5C3">
-            <wp:extent cx="5731510" cy="818515"/>
-            <wp:effectExtent l="0" t="0" r="2540" b="635"/>
-            <wp:docPr id="7" name="Picture 7" descr="A picture containing tableware&#10;&#10;Description automatically generated"/>
+          <wp:inline distT="0" distB="0" distL="0" distR="0" wp14:anchorId="1503B55A" wp14:editId="415C1B69">
+            <wp:extent cx="4586400" cy="655200"/>
+            <wp:effectExtent l="0" t="0" r="5080" b="0"/>
+            <wp:docPr id="5" name="Picture 5" descr="Background pattern&#10;&#10;Description automatically generated"/>
             <wp:cNvGraphicFramePr>
               <a:graphicFrameLocks xmlns:a="http://schemas.openxmlformats.org/drawingml/2006/main" noChangeAspect="1"/>
             </wp:cNvGraphicFramePr>
@@ -523,7 +523,7 @@
               <a:graphicData uri="http://schemas.openxmlformats.org/drawingml/2006/picture">
                 <pic:pic xmlns:pic="http://schemas.openxmlformats.org/drawingml/2006/picture">
                   <pic:nvPicPr>
-                    <pic:cNvPr id="7" name="Picture 7" descr="A picture containing tableware&#10;&#10;Description automatically generated"/>
+                    <pic:cNvPr id="5" name="Picture 5" descr="Background pattern&#10;&#10;Description automatically generated"/>
                     <pic:cNvPicPr>
                       <a:picLocks noChangeAspect="1" noChangeArrowheads="1"/>
                     </pic:cNvPicPr>
@@ -544,7 +544,7 @@
                   <pic:spPr bwMode="auto">
                     <a:xfrm>
                       <a:off x="0" y="0"/>
-                      <a:ext cx="5731510" cy="818515"/>
+                      <a:ext cx="4586400" cy="655200"/>
                     </a:xfrm>
                     <a:prstGeom prst="rect">
                       <a:avLst/>
@@ -573,7 +573,7 @@
           <w:sz w:val="28"/>
           <w:szCs w:val="28"/>
         </w:rPr>
-        <w:t>Black and White mask:</w:t>
+        <w:t>Enhanced:</w:t>
       </w:r>
     </w:p>
     <w:p>
@@ -588,10 +588,10 @@
           <w:noProof/>
         </w:rPr>
         <w:drawing>
-          <wp:inline distT="0" distB="0" distL="0" distR="0" wp14:anchorId="2C51E075" wp14:editId="366C9622">
-            <wp:extent cx="5731510" cy="818515"/>
-            <wp:effectExtent l="0" t="0" r="2540" b="635"/>
-            <wp:docPr id="8" name="Picture 8" descr="A black and white photo of a black and white polka dot background&#10;&#10;Description automatically generated with low confidence"/>
+          <wp:inline distT="0" distB="0" distL="0" distR="0" wp14:anchorId="20B12928" wp14:editId="0594734C">
+            <wp:extent cx="4586400" cy="655200"/>
+            <wp:effectExtent l="0" t="0" r="5080" b="0"/>
+            <wp:docPr id="6" name="Picture 6" descr="Background pattern&#10;&#10;Description automatically generated"/>
             <wp:cNvGraphicFramePr>
               <a:graphicFrameLocks xmlns:a="http://schemas.openxmlformats.org/drawingml/2006/main" noChangeAspect="1"/>
             </wp:cNvGraphicFramePr>
@@ -599,7 +599,7 @@
               <a:graphicData uri="http://schemas.openxmlformats.org/drawingml/2006/picture">
                 <pic:pic xmlns:pic="http://schemas.openxmlformats.org/drawingml/2006/picture">
                   <pic:nvPicPr>
-                    <pic:cNvPr id="8" name="Picture 8" descr="A black and white photo of a black and white polka dot background&#10;&#10;Description automatically generated with low confidence"/>
+                    <pic:cNvPr id="6" name="Picture 6" descr="Background pattern&#10;&#10;Description automatically generated"/>
                     <pic:cNvPicPr>
                       <a:picLocks noChangeAspect="1" noChangeArrowheads="1"/>
                     </pic:cNvPicPr>
@@ -620,7 +620,7 @@
                   <pic:spPr bwMode="auto">
                     <a:xfrm>
                       <a:off x="0" y="0"/>
-                      <a:ext cx="5731510" cy="818515"/>
+                      <a:ext cx="4586400" cy="655200"/>
                     </a:xfrm>
                     <a:prstGeom prst="rect">
                       <a:avLst/>
@@ -649,6 +649,174 @@
           <w:sz w:val="28"/>
           <w:szCs w:val="28"/>
         </w:rPr>
+        <w:t>Gray Scaled:</w:t>
+      </w:r>
+    </w:p>
+    <w:p>
+      <w:pPr>
+        <w:rPr>
+          <w:sz w:val="28"/>
+          <w:szCs w:val="28"/>
+        </w:rPr>
+      </w:pPr>
+      <w:r>
+        <w:rPr>
+          <w:noProof/>
+        </w:rPr>
+        <w:drawing>
+          <wp:inline distT="0" distB="0" distL="0" distR="0" wp14:anchorId="1E59CE75" wp14:editId="2B17F085">
+            <wp:extent cx="4586400" cy="655200"/>
+            <wp:effectExtent l="0" t="0" r="5080" b="0"/>
+            <wp:docPr id="7" name="Picture 7" descr="A picture containing tableware&#10;&#10;Description automatically generated"/>
+            <wp:cNvGraphicFramePr>
+              <a:graphicFrameLocks xmlns:a="http://schemas.openxmlformats.org/drawingml/2006/main" noChangeAspect="1"/>
+            </wp:cNvGraphicFramePr>
+            <a:graphic xmlns:a="http://schemas.openxmlformats.org/drawingml/2006/main">
+              <a:graphicData uri="http://schemas.openxmlformats.org/drawingml/2006/picture">
+                <pic:pic xmlns:pic="http://schemas.openxmlformats.org/drawingml/2006/picture">
+                  <pic:nvPicPr>
+                    <pic:cNvPr id="7" name="Picture 7" descr="A picture containing tableware&#10;&#10;Description automatically generated"/>
+                    <pic:cNvPicPr>
+                      <a:picLocks noChangeAspect="1" noChangeArrowheads="1"/>
+                    </pic:cNvPicPr>
+                  </pic:nvPicPr>
+                  <pic:blipFill>
+                    <a:blip r:embed="rId12" cstate="print">
+                      <a:extLst>
+                        <a:ext uri="{28A0092B-C50C-407E-A947-70E740481C1C}">
+                          <a14:useLocalDpi xmlns:a14="http://schemas.microsoft.com/office/drawing/2010/main" val="0"/>
+                        </a:ext>
+                      </a:extLst>
+                    </a:blip>
+                    <a:srcRect/>
+                    <a:stretch>
+                      <a:fillRect/>
+                    </a:stretch>
+                  </pic:blipFill>
+                  <pic:spPr bwMode="auto">
+                    <a:xfrm>
+                      <a:off x="0" y="0"/>
+                      <a:ext cx="4586400" cy="655200"/>
+                    </a:xfrm>
+                    <a:prstGeom prst="rect">
+                      <a:avLst/>
+                    </a:prstGeom>
+                    <a:noFill/>
+                    <a:ln>
+                      <a:noFill/>
+                    </a:ln>
+                  </pic:spPr>
+                </pic:pic>
+              </a:graphicData>
+            </a:graphic>
+          </wp:inline>
+        </w:drawing>
+      </w:r>
+    </w:p>
+    <w:p>
+      <w:pPr>
+        <w:rPr>
+          <w:sz w:val="28"/>
+          <w:szCs w:val="28"/>
+        </w:rPr>
+      </w:pPr>
+      <w:r>
+        <w:rPr>
+          <w:sz w:val="28"/>
+          <w:szCs w:val="28"/>
+        </w:rPr>
+        <w:t>Black and White mask:</w:t>
+      </w:r>
+    </w:p>
+    <w:p>
+      <w:pPr>
+        <w:rPr>
+          <w:sz w:val="28"/>
+          <w:szCs w:val="28"/>
+        </w:rPr>
+      </w:pPr>
+      <w:r>
+        <w:rPr>
+          <w:noProof/>
+        </w:rPr>
+        <w:drawing>
+          <wp:inline distT="0" distB="0" distL="0" distR="0" wp14:anchorId="2C51E075" wp14:editId="5072E3D9">
+            <wp:extent cx="4586400" cy="655200"/>
+            <wp:effectExtent l="0" t="0" r="5080" b="0"/>
+            <wp:docPr id="8" name="Picture 8" descr="A black and white photo of a black and white polka dot background&#10;&#10;Description automatically generated with low confidence"/>
+            <wp:cNvGraphicFramePr>
+              <a:graphicFrameLocks xmlns:a="http://schemas.openxmlformats.org/drawingml/2006/main" noChangeAspect="1"/>
+            </wp:cNvGraphicFramePr>
+            <a:graphic xmlns:a="http://schemas.openxmlformats.org/drawingml/2006/main">
+              <a:graphicData uri="http://schemas.openxmlformats.org/drawingml/2006/picture">
+                <pic:pic xmlns:pic="http://schemas.openxmlformats.org/drawingml/2006/picture">
+                  <pic:nvPicPr>
+                    <pic:cNvPr id="8" name="Picture 8" descr="A black and white photo of a black and white polka dot background&#10;&#10;Description automatically generated with low confidence"/>
+                    <pic:cNvPicPr>
+                      <a:picLocks noChangeAspect="1" noChangeArrowheads="1"/>
+                    </pic:cNvPicPr>
+                  </pic:nvPicPr>
+                  <pic:blipFill>
+                    <a:blip r:embed="rId13" cstate="print">
+                      <a:extLst>
+                        <a:ext uri="{28A0092B-C50C-407E-A947-70E740481C1C}">
+                          <a14:useLocalDpi xmlns:a14="http://schemas.microsoft.com/office/drawing/2010/main" val="0"/>
+                        </a:ext>
+                      </a:extLst>
+                    </a:blip>
+                    <a:srcRect/>
+                    <a:stretch>
+                      <a:fillRect/>
+                    </a:stretch>
+                  </pic:blipFill>
+                  <pic:spPr bwMode="auto">
+                    <a:xfrm>
+                      <a:off x="0" y="0"/>
+                      <a:ext cx="4586400" cy="655200"/>
+                    </a:xfrm>
+                    <a:prstGeom prst="rect">
+                      <a:avLst/>
+                    </a:prstGeom>
+                    <a:noFill/>
+                    <a:ln>
+                      <a:noFill/>
+                    </a:ln>
+                  </pic:spPr>
+                </pic:pic>
+              </a:graphicData>
+            </a:graphic>
+          </wp:inline>
+        </w:drawing>
+      </w:r>
+    </w:p>
+    <w:p>
+      <w:pPr>
+        <w:rPr>
+          <w:sz w:val="28"/>
+          <w:szCs w:val="28"/>
+        </w:rPr>
+      </w:pPr>
+      <w:r>
+        <w:rPr>
+          <w:sz w:val="28"/>
+          <w:szCs w:val="28"/>
+        </w:rPr>
+        <w:br w:type="page"/>
+      </w:r>
+    </w:p>
+    <w:p>
+      <w:pPr>
+        <w:rPr>
+          <w:sz w:val="28"/>
+          <w:szCs w:val="28"/>
+        </w:rPr>
+      </w:pPr>
+      <w:r>
+        <w:rPr>
+          <w:sz w:val="28"/>
+          <w:szCs w:val="28"/>
+        </w:rPr>
+        <w:lastRenderedPageBreak/>
         <w:t xml:space="preserve">Lines </w:t>
       </w:r>
       <w:r>
@@ -674,27 +842,12 @@
       </w:r>
       <w:r>
         <w:rPr>
-          <w:sz w:val="28"/>
-          <w:szCs w:val="28"/>
-        </w:rPr>
-        <w:t>:</w:t>
-      </w:r>
-    </w:p>
-    <w:p>
-      <w:pPr>
-        <w:rPr>
-          <w:sz w:val="28"/>
-          <w:szCs w:val="28"/>
-        </w:rPr>
-      </w:pPr>
-      <w:r>
-        <w:rPr>
           <w:noProof/>
         </w:rPr>
         <w:drawing>
-          <wp:inline distT="0" distB="0" distL="0" distR="0" wp14:anchorId="2C212513" wp14:editId="65760859">
-            <wp:extent cx="5731510" cy="817880"/>
-            <wp:effectExtent l="0" t="0" r="2540" b="1270"/>
+          <wp:inline distT="0" distB="0" distL="0" distR="0" wp14:anchorId="2C212513" wp14:editId="567E06C9">
+            <wp:extent cx="5731200" cy="817200"/>
+            <wp:effectExtent l="0" t="0" r="3175" b="2540"/>
             <wp:docPr id="10" name="Picture 10" descr="A picture containing text&#10;&#10;Description automatically generated"/>
             <wp:cNvGraphicFramePr>
               <a:graphicFrameLocks xmlns:a="http://schemas.openxmlformats.org/drawingml/2006/main" noChangeAspect="1"/>
@@ -709,7 +862,83 @@
                     </pic:cNvPicPr>
                   </pic:nvPicPr>
                   <pic:blipFill>
-                    <a:blip r:embed="rId12" cstate="print">
+                    <a:blip r:embed="rId14" cstate="print">
+                      <a:extLst>
+                        <a:ext uri="{28A0092B-C50C-407E-A947-70E740481C1C}">
+                          <a14:useLocalDpi xmlns:a14="http://schemas.microsoft.com/office/drawing/2010/main" val="0"/>
+                        </a:ext>
+                      </a:extLst>
+                    </a:blip>
+                    <a:srcRect/>
+                    <a:stretch>
+                      <a:fillRect/>
+                    </a:stretch>
+                  </pic:blipFill>
+                  <pic:spPr bwMode="auto">
+                    <a:xfrm>
+                      <a:off x="0" y="0"/>
+                      <a:ext cx="5731200" cy="817200"/>
+                    </a:xfrm>
+                    <a:prstGeom prst="rect">
+                      <a:avLst/>
+                    </a:prstGeom>
+                    <a:noFill/>
+                    <a:ln>
+                      <a:noFill/>
+                    </a:ln>
+                  </pic:spPr>
+                </pic:pic>
+              </a:graphicData>
+            </a:graphic>
+          </wp:inline>
+        </w:drawing>
+      </w:r>
+    </w:p>
+    <w:p>
+      <w:pPr>
+        <w:rPr>
+          <w:sz w:val="28"/>
+          <w:szCs w:val="28"/>
+        </w:rPr>
+      </w:pPr>
+      <w:r>
+        <w:rPr>
+          <w:sz w:val="28"/>
+          <w:szCs w:val="28"/>
+        </w:rPr>
+        <w:t>Regenerated Image:</w:t>
+      </w:r>
+    </w:p>
+    <w:p>
+      <w:pPr>
+        <w:rPr>
+          <w:sz w:val="28"/>
+          <w:szCs w:val="28"/>
+        </w:rPr>
+      </w:pPr>
+      <w:r>
+        <w:rPr>
+          <w:noProof/>
+        </w:rPr>
+        <w:drawing>
+          <wp:inline distT="0" distB="0" distL="0" distR="0" wp14:anchorId="47F86540" wp14:editId="658D6427">
+            <wp:extent cx="5731510" cy="817880"/>
+            <wp:effectExtent l="0" t="0" r="2540" b="1270"/>
+            <wp:docPr id="13" name="Picture 13" descr="A picture containing light, outdoor&#10;&#10;Description automatically generated"/>
+            <wp:cNvGraphicFramePr>
+              <a:graphicFrameLocks xmlns:a="http://schemas.openxmlformats.org/drawingml/2006/main" noChangeAspect="1"/>
+            </wp:cNvGraphicFramePr>
+            <a:graphic xmlns:a="http://schemas.openxmlformats.org/drawingml/2006/main">
+              <a:graphicData uri="http://schemas.openxmlformats.org/drawingml/2006/picture">
+                <pic:pic xmlns:pic="http://schemas.openxmlformats.org/drawingml/2006/picture">
+                  <pic:nvPicPr>
+                    <pic:cNvPr id="13" name="Picture 13" descr="A picture containing light, outdoor&#10;&#10;Description automatically generated"/>
+                    <pic:cNvPicPr>
+                      <a:picLocks noChangeAspect="1" noChangeArrowheads="1"/>
+                    </pic:cNvPicPr>
+                  </pic:nvPicPr>
+                  <pic:blipFill>
+                    <a:blip r:embed="rId15" cstate="print">
                       <a:extLst>
                         <a:ext uri="{28A0092B-C50C-407E-A947-70E740481C1C}">
                           <a14:useLocalDpi xmlns:a14="http://schemas.microsoft.com/office/drawing/2010/main" val="0"/>
@@ -741,82 +970,6 @@
         </w:drawing>
       </w:r>
     </w:p>
-    <w:p>
-      <w:pPr>
-        <w:rPr>
-          <w:sz w:val="28"/>
-          <w:szCs w:val="28"/>
-        </w:rPr>
-      </w:pPr>
-      <w:r>
-        <w:rPr>
-          <w:sz w:val="28"/>
-          <w:szCs w:val="28"/>
-        </w:rPr>
-        <w:t>Regenerated Image:</w:t>
-      </w:r>
-    </w:p>
-    <w:p>
-      <w:pPr>
-        <w:rPr>
-          <w:sz w:val="28"/>
-          <w:szCs w:val="28"/>
-        </w:rPr>
-      </w:pPr>
-      <w:r>
-        <w:rPr>
-          <w:noProof/>
-        </w:rPr>
-        <w:drawing>
-          <wp:inline distT="0" distB="0" distL="0" distR="0" wp14:anchorId="47F86540" wp14:editId="658D6427">
-            <wp:extent cx="5731510" cy="817880"/>
-            <wp:effectExtent l="0" t="0" r="2540" b="1270"/>
-            <wp:docPr id="13" name="Picture 13" descr="A picture containing light, outdoor&#10;&#10;Description automatically generated"/>
-            <wp:cNvGraphicFramePr>
-              <a:graphicFrameLocks xmlns:a="http://schemas.openxmlformats.org/drawingml/2006/main" noChangeAspect="1"/>
-            </wp:cNvGraphicFramePr>
-            <a:graphic xmlns:a="http://schemas.openxmlformats.org/drawingml/2006/main">
-              <a:graphicData uri="http://schemas.openxmlformats.org/drawingml/2006/picture">
-                <pic:pic xmlns:pic="http://schemas.openxmlformats.org/drawingml/2006/picture">
-                  <pic:nvPicPr>
-                    <pic:cNvPr id="13" name="Picture 13" descr="A picture containing light, outdoor&#10;&#10;Description automatically generated"/>
-                    <pic:cNvPicPr>
-                      <a:picLocks noChangeAspect="1" noChangeArrowheads="1"/>
-                    </pic:cNvPicPr>
-                  </pic:nvPicPr>
-                  <pic:blipFill>
-                    <a:blip r:embed="rId13" cstate="print">
-                      <a:extLst>
-                        <a:ext uri="{28A0092B-C50C-407E-A947-70E740481C1C}">
-                          <a14:useLocalDpi xmlns:a14="http://schemas.microsoft.com/office/drawing/2010/main" val="0"/>
-                        </a:ext>
-                      </a:extLst>
-                    </a:blip>
-                    <a:srcRect/>
-                    <a:stretch>
-                      <a:fillRect/>
-                    </a:stretch>
-                  </pic:blipFill>
-                  <pic:spPr bwMode="auto">
-                    <a:xfrm>
-                      <a:off x="0" y="0"/>
-                      <a:ext cx="5731510" cy="817880"/>
-                    </a:xfrm>
-                    <a:prstGeom prst="rect">
-                      <a:avLst/>
-                    </a:prstGeom>
-                    <a:noFill/>
-                    <a:ln>
-                      <a:noFill/>
-                    </a:ln>
-                  </pic:spPr>
-                </pic:pic>
-              </a:graphicData>
-            </a:graphic>
-          </wp:inline>
-        </w:drawing>
-      </w:r>
-    </w:p>
     <w:sectPr>
       <w:pgSz w:w="11906" w:h="16838"/>
       <w:pgMar w:top="1440" w:right="1440" w:bottom="1440" w:left="1440" w:header="708" w:footer="708" w:gutter="0"/>
@@ -827,12 +980,401 @@
 </w:document>
 </file>
 
+<file path=word/endnotes.xml><?xml version="1.0" encoding="utf-8"?>
+<w:endnotes xmlns:wpc="http://schemas.microsoft.com/office/word/2010/wordprocessingCanvas" xmlns:cx="http://schemas.microsoft.com/office/drawing/2014/chartex" xmlns:cx1="http://schemas.microsoft.com/office/drawing/2015/9/8/chartex" xmlns:cx2="http://schemas.microsoft.com/office/drawing/2015/10/21/chartex" xmlns:cx3="http://schemas.microsoft.com/office/drawing/2016/5/9/chartex" xmlns:cx4="http://schemas.microsoft.com/office/drawing/2016/5/10/chartex" xmlns:cx5="http://schemas.microsoft.com/office/drawing/2016/5/11/chartex" xmlns:cx6="http://schemas.microsoft.com/office/drawing/2016/5/12/chartex" xmlns:cx7="http://schemas.microsoft.com/office/drawing/2016/5/13/chartex" xmlns:cx8="http://schemas.microsoft.com/office/drawing/2016/5/14/chartex" xmlns:mc="http://schemas.openxmlformats.org/markup-compatibility/2006" xmlns:aink="http://schemas.microsoft.com/office/drawing/2016/ink" xmlns:am3d="http://schemas.microsoft.com/office/drawing/2017/model3d" xmlns:o="urn:schemas-microsoft-com:office:office" xmlns:oel="http://schemas.microsoft.com/office/2019/extlst" xmlns:r="http://schemas.openxmlformats.org/officeDocument/2006/relationships" xmlns:m="http://schemas.openxmlformats.org/officeDocument/2006/math" xmlns:v="urn:schemas-microsoft-com:vml" xmlns:wp14="http://schemas.microsoft.com/office/word/2010/wordprocessingDrawing" xmlns:wp="http://schemas.openxmlformats.org/drawingml/2006/wordprocessingDrawing" xmlns:w10="urn:schemas-microsoft-com:office:word" xmlns:w="http://schemas.openxmlformats.org/wordprocessingml/2006/main" xmlns:w14="http://schemas.microsoft.com/office/word/2010/wordml" xmlns:w15="http://schemas.microsoft.com/office/word/2012/wordml" xmlns:w16cex="http://schemas.microsoft.com/office/word/2018/wordml/cex" xmlns:w16cid="http://schemas.microsoft.com/office/word/2016/wordml/cid" xmlns:w16="http://schemas.microsoft.com/office/word/2018/wordml" xmlns:w16sdtdh="http://schemas.microsoft.com/office/word/2020/wordml/sdtdatahash" xmlns:w16se="http://schemas.microsoft.com/office/word/2015/wordml/symex" xmlns:wpg="http://schemas.microsoft.com/office/word/2010/wordprocessingGroup" xmlns:wpi="http://schemas.microsoft.com/office/word/2010/wordprocessingInk" xmlns:wne="http://schemas.microsoft.com/office/word/2006/wordml" xmlns:wps="http://schemas.microsoft.com/office/word/2010/wordprocessingShape" mc:Ignorable="w14 w15 w16se w16cid w16 w16cex w16sdtdh wp14">
+  <w:endnote w:type="separator" w:id="-1">
+    <w:p>
+      <w:pPr>
+        <w:spacing w:after="0" w:line="240" w:lineRule="auto"/>
+      </w:pPr>
+      <w:r>
+        <w:separator/>
+      </w:r>
+    </w:p>
+  </w:endnote>
+  <w:endnote w:type="continuationSeparator" w:id="0">
+    <w:p>
+      <w:pPr>
+        <w:spacing w:after="0" w:line="240" w:lineRule="auto"/>
+      </w:pPr>
+      <w:r>
+        <w:continuationSeparator/>
+      </w:r>
+    </w:p>
+  </w:endnote>
+</w:endnotes>
+</file>
+
+<file path=word/footnotes.xml><?xml version="1.0" encoding="utf-8"?>
+<w:footnotes xmlns:wpc="http://schemas.microsoft.com/office/word/2010/wordprocessingCanvas" xmlns:cx="http://schemas.microsoft.com/office/drawing/2014/chartex" xmlns:cx1="http://schemas.microsoft.com/office/drawing/2015/9/8/chartex" xmlns:cx2="http://schemas.microsoft.com/office/drawing/2015/10/21/chartex" xmlns:cx3="http://schemas.microsoft.com/office/drawing/2016/5/9/chartex" xmlns:cx4="http://schemas.microsoft.com/office/drawing/2016/5/10/chartex" xmlns:cx5="http://schemas.microsoft.com/office/drawing/2016/5/11/chartex" xmlns:cx6="http://schemas.microsoft.com/office/drawing/2016/5/12/chartex" xmlns:cx7="http://schemas.microsoft.com/office/drawing/2016/5/13/chartex" xmlns:cx8="http://schemas.microsoft.com/office/drawing/2016/5/14/chartex" xmlns:mc="http://schemas.openxmlformats.org/markup-compatibility/2006" xmlns:aink="http://schemas.microsoft.com/office/drawing/2016/ink" xmlns:am3d="http://schemas.microsoft.com/office/drawing/2017/model3d" xmlns:o="urn:schemas-microsoft-com:office:office" xmlns:oel="http://schemas.microsoft.com/office/2019/extlst" xmlns:r="http://schemas.openxmlformats.org/officeDocument/2006/relationships" xmlns:m="http://schemas.openxmlformats.org/officeDocument/2006/math" xmlns:v="urn:schemas-microsoft-com:vml" xmlns:wp14="http://schemas.microsoft.com/office/word/2010/wordprocessingDrawing" xmlns:wp="http://schemas.openxmlformats.org/drawingml/2006/wordprocessingDrawing" xmlns:w10="urn:schemas-microsoft-com:office:word" xmlns:w="http://schemas.openxmlformats.org/wordprocessingml/2006/main" xmlns:w14="http://schemas.microsoft.com/office/word/2010/wordml" xmlns:w15="http://schemas.microsoft.com/office/word/2012/wordml" xmlns:w16cex="http://schemas.microsoft.com/office/word/2018/wordml/cex" xmlns:w16cid="http://schemas.microsoft.com/office/word/2016/wordml/cid" xmlns:w16="http://schemas.microsoft.com/office/word/2018/wordml" xmlns:w16sdtdh="http://schemas.microsoft.com/office/word/2020/wordml/sdtdatahash" xmlns:w16se="http://schemas.microsoft.com/office/word/2015/wordml/symex" xmlns:wpg="http://schemas.microsoft.com/office/word/2010/wordprocessingGroup" xmlns:wpi="http://schemas.microsoft.com/office/word/2010/wordprocessingInk" xmlns:wne="http://schemas.microsoft.com/office/word/2006/wordml" xmlns:wps="http://schemas.microsoft.com/office/word/2010/wordprocessingShape" mc:Ignorable="w14 w15 w16se w16cid w16 w16cex w16sdtdh wp14">
+  <w:footnote w:type="separator" w:id="-1">
+    <w:p>
+      <w:pPr>
+        <w:spacing w:after="0" w:line="240" w:lineRule="auto"/>
+      </w:pPr>
+      <w:r>
+        <w:separator/>
+      </w:r>
+    </w:p>
+  </w:footnote>
+  <w:footnote w:type="continuationSeparator" w:id="0">
+    <w:p>
+      <w:pPr>
+        <w:spacing w:after="0" w:line="240" w:lineRule="auto"/>
+      </w:pPr>
+      <w:r>
+        <w:continuationSeparator/>
+      </w:r>
+    </w:p>
+  </w:footnote>
+</w:footnotes>
+</file>
+
 <file path=word/numbering.xml><?xml version="1.0" encoding="utf-8"?>
 <w:numbering xmlns:wpc="http://schemas.microsoft.com/office/word/2010/wordprocessingCanvas" xmlns:cx="http://schemas.microsoft.com/office/drawing/2014/chartex" xmlns:cx1="http://schemas.microsoft.com/office/drawing/2015/9/8/chartex" xmlns:cx2="http://schemas.microsoft.com/office/drawing/2015/10/21/chartex" xmlns:cx3="http://schemas.microsoft.com/office/drawing/2016/5/9/chartex" xmlns:cx4="http://schemas.microsoft.com/office/drawing/2016/5/10/chartex" xmlns:cx5="http://schemas.microsoft.com/office/drawing/2016/5/11/chartex" xmlns:cx6="http://schemas.microsoft.com/office/drawing/2016/5/12/chartex" xmlns:cx7="http://schemas.microsoft.com/office/drawing/2016/5/13/chartex" xmlns:cx8="http://schemas.microsoft.com/office/drawing/2016/5/14/chartex" xmlns:mc="http://schemas.openxmlformats.org/markup-compatibility/2006" xmlns:aink="http://schemas.microsoft.com/office/drawing/2016/ink" xmlns:am3d="http://schemas.microsoft.com/office/drawing/2017/model3d" xmlns:o="urn:schemas-microsoft-com:office:office" xmlns:oel="http://schemas.microsoft.com/office/2019/extlst" xmlns:r="http://schemas.openxmlformats.org/officeDocument/2006/relationships" xmlns:m="http://schemas.openxmlformats.org/officeDocument/2006/math" xmlns:v="urn:schemas-microsoft-com:vml" xmlns:wp14="http://schemas.microsoft.com/office/word/2010/wordprocessingDrawing" xmlns:wp="http://schemas.openxmlformats.org/drawingml/2006/wordprocessingDrawing" xmlns:w10="urn:schemas-microsoft-com:office:word" xmlns:w="http://schemas.openxmlformats.org/wordprocessingml/2006/main" xmlns:w14="http://schemas.microsoft.com/office/word/2010/wordml" xmlns:w15="http://schemas.microsoft.com/office/word/2012/wordml" xmlns:w16cex="http://schemas.microsoft.com/office/word/2018/wordml/cex" xmlns:w16cid="http://schemas.microsoft.com/office/word/2016/wordml/cid" xmlns:w16="http://schemas.microsoft.com/office/word/2018/wordml" xmlns:w16sdtdh="http://schemas.microsoft.com/office/word/2020/wordml/sdtdatahash" xmlns:w16se="http://schemas.microsoft.com/office/word/2015/wordml/symex" xmlns:wpg="http://schemas.microsoft.com/office/word/2010/wordprocessingGroup" xmlns:wpi="http://schemas.microsoft.com/office/word/2010/wordprocessingInk" xmlns:wne="http://schemas.microsoft.com/office/word/2006/wordml" xmlns:wps="http://schemas.microsoft.com/office/word/2010/wordprocessingShape" mc:Ignorable="w14 w15 w16se w16cid w16 w16cex w16sdtdh wp14">
   <w:abstractNum w:abstractNumId="0" w15:restartNumberingAfterBreak="0">
+    <w:nsid w:val="323A2B31"/>
+    <w:multiLevelType w:val="hybridMultilevel"/>
+    <w:tmpl w:val="6FE07C6E"/>
+    <w:lvl w:ilvl="0" w:tplc="08090001">
+      <w:start w:val="1"/>
+      <w:numFmt w:val="bullet"/>
+      <w:lvlText w:val=""/>
+      <w:lvlJc w:val="left"/>
+      <w:pPr>
+        <w:ind w:left="720" w:hanging="360"/>
+      </w:pPr>
+      <w:rPr>
+        <w:rFonts w:ascii="Symbol" w:hAnsi="Symbol" w:hint="default"/>
+      </w:rPr>
+    </w:lvl>
+    <w:lvl w:ilvl="1" w:tplc="08090003" w:tentative="1">
+      <w:start w:val="1"/>
+      <w:numFmt w:val="bullet"/>
+      <w:lvlText w:val="o"/>
+      <w:lvlJc w:val="left"/>
+      <w:pPr>
+        <w:ind w:left="1440" w:hanging="360"/>
+      </w:pPr>
+      <w:rPr>
+        <w:rFonts w:ascii="Courier New" w:hAnsi="Courier New" w:cs="Courier New" w:hint="default"/>
+      </w:rPr>
+    </w:lvl>
+    <w:lvl w:ilvl="2" w:tplc="08090005" w:tentative="1">
+      <w:start w:val="1"/>
+      <w:numFmt w:val="bullet"/>
+      <w:lvlText w:val=""/>
+      <w:lvlJc w:val="left"/>
+      <w:pPr>
+        <w:ind w:left="2160" w:hanging="360"/>
+      </w:pPr>
+      <w:rPr>
+        <w:rFonts w:ascii="Wingdings" w:hAnsi="Wingdings" w:hint="default"/>
+      </w:rPr>
+    </w:lvl>
+    <w:lvl w:ilvl="3" w:tplc="08090001" w:tentative="1">
+      <w:start w:val="1"/>
+      <w:numFmt w:val="bullet"/>
+      <w:lvlText w:val=""/>
+      <w:lvlJc w:val="left"/>
+      <w:pPr>
+        <w:ind w:left="2880" w:hanging="360"/>
+      </w:pPr>
+      <w:rPr>
+        <w:rFonts w:ascii="Symbol" w:hAnsi="Symbol" w:hint="default"/>
+      </w:rPr>
+    </w:lvl>
+    <w:lvl w:ilvl="4" w:tplc="08090003" w:tentative="1">
+      <w:start w:val="1"/>
+      <w:numFmt w:val="bullet"/>
+      <w:lvlText w:val="o"/>
+      <w:lvlJc w:val="left"/>
+      <w:pPr>
+        <w:ind w:left="3600" w:hanging="360"/>
+      </w:pPr>
+      <w:rPr>
+        <w:rFonts w:ascii="Courier New" w:hAnsi="Courier New" w:cs="Courier New" w:hint="default"/>
+      </w:rPr>
+    </w:lvl>
+    <w:lvl w:ilvl="5" w:tplc="08090005" w:tentative="1">
+      <w:start w:val="1"/>
+      <w:numFmt w:val="bullet"/>
+      <w:lvlText w:val=""/>
+      <w:lvlJc w:val="left"/>
+      <w:pPr>
+        <w:ind w:left="4320" w:hanging="360"/>
+      </w:pPr>
+      <w:rPr>
+        <w:rFonts w:ascii="Wingdings" w:hAnsi="Wingdings" w:hint="default"/>
+      </w:rPr>
+    </w:lvl>
+    <w:lvl w:ilvl="6" w:tplc="08090001" w:tentative="1">
+      <w:start w:val="1"/>
+      <w:numFmt w:val="bullet"/>
+      <w:lvlText w:val=""/>
+      <w:lvlJc w:val="left"/>
+      <w:pPr>
+        <w:ind w:left="5040" w:hanging="360"/>
+      </w:pPr>
+      <w:rPr>
+        <w:rFonts w:ascii="Symbol" w:hAnsi="Symbol" w:hint="default"/>
+      </w:rPr>
+    </w:lvl>
+    <w:lvl w:ilvl="7" w:tplc="08090003" w:tentative="1">
+      <w:start w:val="1"/>
+      <w:numFmt w:val="bullet"/>
+      <w:lvlText w:val="o"/>
+      <w:lvlJc w:val="left"/>
+      <w:pPr>
+        <w:ind w:left="5760" w:hanging="360"/>
+      </w:pPr>
+      <w:rPr>
+        <w:rFonts w:ascii="Courier New" w:hAnsi="Courier New" w:cs="Courier New" w:hint="default"/>
+      </w:rPr>
+    </w:lvl>
+    <w:lvl w:ilvl="8" w:tplc="08090005" w:tentative="1">
+      <w:start w:val="1"/>
+      <w:numFmt w:val="bullet"/>
+      <w:lvlText w:val=""/>
+      <w:lvlJc w:val="left"/>
+      <w:pPr>
+        <w:ind w:left="6480" w:hanging="360"/>
+      </w:pPr>
+      <w:rPr>
+        <w:rFonts w:ascii="Wingdings" w:hAnsi="Wingdings" w:hint="default"/>
+      </w:rPr>
+    </w:lvl>
+  </w:abstractNum>
+  <w:abstractNum w:abstractNumId="1" w15:restartNumberingAfterBreak="0">
     <w:nsid w:val="3C890806"/>
     <w:multiLevelType w:val="hybridMultilevel"/>
-    <w:tmpl w:val="20A25526"/>
+    <w:tmpl w:val="A1664780"/>
+    <w:lvl w:ilvl="0" w:tplc="08090001">
+      <w:start w:val="1"/>
+      <w:numFmt w:val="bullet"/>
+      <w:lvlText w:val=""/>
+      <w:lvlJc w:val="left"/>
+      <w:pPr>
+        <w:ind w:left="720" w:hanging="360"/>
+      </w:pPr>
+      <w:rPr>
+        <w:rFonts w:ascii="Symbol" w:hAnsi="Symbol" w:hint="default"/>
+      </w:rPr>
+    </w:lvl>
+    <w:lvl w:ilvl="1" w:tplc="08090003" w:tentative="1">
+      <w:start w:val="1"/>
+      <w:numFmt w:val="bullet"/>
+      <w:lvlText w:val="o"/>
+      <w:lvlJc w:val="left"/>
+      <w:pPr>
+        <w:ind w:left="1440" w:hanging="360"/>
+      </w:pPr>
+      <w:rPr>
+        <w:rFonts w:ascii="Courier New" w:hAnsi="Courier New" w:cs="Courier New" w:hint="default"/>
+      </w:rPr>
+    </w:lvl>
+    <w:lvl w:ilvl="2" w:tplc="08090005" w:tentative="1">
+      <w:start w:val="1"/>
+      <w:numFmt w:val="bullet"/>
+      <w:lvlText w:val=""/>
+      <w:lvlJc w:val="left"/>
+      <w:pPr>
+        <w:ind w:left="2160" w:hanging="360"/>
+      </w:pPr>
+      <w:rPr>
+        <w:rFonts w:ascii="Wingdings" w:hAnsi="Wingdings" w:hint="default"/>
+      </w:rPr>
+    </w:lvl>
+    <w:lvl w:ilvl="3" w:tplc="08090001" w:tentative="1">
+      <w:start w:val="1"/>
+      <w:numFmt w:val="bullet"/>
+      <w:lvlText w:val=""/>
+      <w:lvlJc w:val="left"/>
+      <w:pPr>
+        <w:ind w:left="2880" w:hanging="360"/>
+      </w:pPr>
+      <w:rPr>
+        <w:rFonts w:ascii="Symbol" w:hAnsi="Symbol" w:hint="default"/>
+      </w:rPr>
+    </w:lvl>
+    <w:lvl w:ilvl="4" w:tplc="08090003" w:tentative="1">
+      <w:start w:val="1"/>
+      <w:numFmt w:val="bullet"/>
+      <w:lvlText w:val="o"/>
+      <w:lvlJc w:val="left"/>
+      <w:pPr>
+        <w:ind w:left="3600" w:hanging="360"/>
+      </w:pPr>
+      <w:rPr>
+        <w:rFonts w:ascii="Courier New" w:hAnsi="Courier New" w:cs="Courier New" w:hint="default"/>
+      </w:rPr>
+    </w:lvl>
+    <w:lvl w:ilvl="5" w:tplc="08090005" w:tentative="1">
+      <w:start w:val="1"/>
+      <w:numFmt w:val="bullet"/>
+      <w:lvlText w:val=""/>
+      <w:lvlJc w:val="left"/>
+      <w:pPr>
+        <w:ind w:left="4320" w:hanging="360"/>
+      </w:pPr>
+      <w:rPr>
+        <w:rFonts w:ascii="Wingdings" w:hAnsi="Wingdings" w:hint="default"/>
+      </w:rPr>
+    </w:lvl>
+    <w:lvl w:ilvl="6" w:tplc="08090001" w:tentative="1">
+      <w:start w:val="1"/>
+      <w:numFmt w:val="bullet"/>
+      <w:lvlText w:val=""/>
+      <w:lvlJc w:val="left"/>
+      <w:pPr>
+        <w:ind w:left="5040" w:hanging="360"/>
+      </w:pPr>
+      <w:rPr>
+        <w:rFonts w:ascii="Symbol" w:hAnsi="Symbol" w:hint="default"/>
+      </w:rPr>
+    </w:lvl>
+    <w:lvl w:ilvl="7" w:tplc="08090003" w:tentative="1">
+      <w:start w:val="1"/>
+      <w:numFmt w:val="bullet"/>
+      <w:lvlText w:val="o"/>
+      <w:lvlJc w:val="left"/>
+      <w:pPr>
+        <w:ind w:left="5760" w:hanging="360"/>
+      </w:pPr>
+      <w:rPr>
+        <w:rFonts w:ascii="Courier New" w:hAnsi="Courier New" w:cs="Courier New" w:hint="default"/>
+      </w:rPr>
+    </w:lvl>
+    <w:lvl w:ilvl="8" w:tplc="08090005" w:tentative="1">
+      <w:start w:val="1"/>
+      <w:numFmt w:val="bullet"/>
+      <w:lvlText w:val=""/>
+      <w:lvlJc w:val="left"/>
+      <w:pPr>
+        <w:ind w:left="6480" w:hanging="360"/>
+      </w:pPr>
+      <w:rPr>
+        <w:rFonts w:ascii="Wingdings" w:hAnsi="Wingdings" w:hint="default"/>
+      </w:rPr>
+    </w:lvl>
+  </w:abstractNum>
+  <w:abstractNum w:abstractNumId="2" w15:restartNumberingAfterBreak="0">
+    <w:nsid w:val="41687410"/>
+    <w:multiLevelType w:val="hybridMultilevel"/>
+    <w:tmpl w:val="CF849D60"/>
+    <w:lvl w:ilvl="0" w:tplc="08090001">
+      <w:start w:val="1"/>
+      <w:numFmt w:val="bullet"/>
+      <w:lvlText w:val=""/>
+      <w:lvlJc w:val="left"/>
+      <w:pPr>
+        <w:ind w:left="1080" w:hanging="360"/>
+      </w:pPr>
+      <w:rPr>
+        <w:rFonts w:ascii="Symbol" w:hAnsi="Symbol" w:hint="default"/>
+      </w:rPr>
+    </w:lvl>
+    <w:lvl w:ilvl="1" w:tplc="08090003" w:tentative="1">
+      <w:start w:val="1"/>
+      <w:numFmt w:val="bullet"/>
+      <w:lvlText w:val="o"/>
+      <w:lvlJc w:val="left"/>
+      <w:pPr>
+        <w:ind w:left="1800" w:hanging="360"/>
+      </w:pPr>
+      <w:rPr>
+        <w:rFonts w:ascii="Courier New" w:hAnsi="Courier New" w:cs="Courier New" w:hint="default"/>
+      </w:rPr>
+    </w:lvl>
+    <w:lvl w:ilvl="2" w:tplc="08090005" w:tentative="1">
+      <w:start w:val="1"/>
+      <w:numFmt w:val="bullet"/>
+      <w:lvlText w:val=""/>
+      <w:lvlJc w:val="left"/>
+      <w:pPr>
+        <w:ind w:left="2520" w:hanging="360"/>
+      </w:pPr>
+      <w:rPr>
+        <w:rFonts w:ascii="Wingdings" w:hAnsi="Wingdings" w:hint="default"/>
+      </w:rPr>
+    </w:lvl>
+    <w:lvl w:ilvl="3" w:tplc="08090001" w:tentative="1">
+      <w:start w:val="1"/>
+      <w:numFmt w:val="bullet"/>
+      <w:lvlText w:val=""/>
+      <w:lvlJc w:val="left"/>
+      <w:pPr>
+        <w:ind w:left="3240" w:hanging="360"/>
+      </w:pPr>
+      <w:rPr>
+        <w:rFonts w:ascii="Symbol" w:hAnsi="Symbol" w:hint="default"/>
+      </w:rPr>
+    </w:lvl>
+    <w:lvl w:ilvl="4" w:tplc="08090003" w:tentative="1">
+      <w:start w:val="1"/>
+      <w:numFmt w:val="bullet"/>
+      <w:lvlText w:val="o"/>
+      <w:lvlJc w:val="left"/>
+      <w:pPr>
+        <w:ind w:left="3960" w:hanging="360"/>
+      </w:pPr>
+      <w:rPr>
+        <w:rFonts w:ascii="Courier New" w:hAnsi="Courier New" w:cs="Courier New" w:hint="default"/>
+      </w:rPr>
+    </w:lvl>
+    <w:lvl w:ilvl="5" w:tplc="08090005" w:tentative="1">
+      <w:start w:val="1"/>
+      <w:numFmt w:val="bullet"/>
+      <w:lvlText w:val=""/>
+      <w:lvlJc w:val="left"/>
+      <w:pPr>
+        <w:ind w:left="4680" w:hanging="360"/>
+      </w:pPr>
+      <w:rPr>
+        <w:rFonts w:ascii="Wingdings" w:hAnsi="Wingdings" w:hint="default"/>
+      </w:rPr>
+    </w:lvl>
+    <w:lvl w:ilvl="6" w:tplc="08090001" w:tentative="1">
+      <w:start w:val="1"/>
+      <w:numFmt w:val="bullet"/>
+      <w:lvlText w:val=""/>
+      <w:lvlJc w:val="left"/>
+      <w:pPr>
+        <w:ind w:left="5400" w:hanging="360"/>
+      </w:pPr>
+      <w:rPr>
+        <w:rFonts w:ascii="Symbol" w:hAnsi="Symbol" w:hint="default"/>
+      </w:rPr>
+    </w:lvl>
+    <w:lvl w:ilvl="7" w:tplc="08090003" w:tentative="1">
+      <w:start w:val="1"/>
+      <w:numFmt w:val="bullet"/>
+      <w:lvlText w:val="o"/>
+      <w:lvlJc w:val="left"/>
+      <w:pPr>
+        <w:ind w:left="6120" w:hanging="360"/>
+      </w:pPr>
+      <w:rPr>
+        <w:rFonts w:ascii="Courier New" w:hAnsi="Courier New" w:cs="Courier New" w:hint="default"/>
+      </w:rPr>
+    </w:lvl>
+    <w:lvl w:ilvl="8" w:tplc="08090005" w:tentative="1">
+      <w:start w:val="1"/>
+      <w:numFmt w:val="bullet"/>
+      <w:lvlText w:val=""/>
+      <w:lvlJc w:val="left"/>
+      <w:pPr>
+        <w:ind w:left="6840" w:hanging="360"/>
+      </w:pPr>
+      <w:rPr>
+        <w:rFonts w:ascii="Wingdings" w:hAnsi="Wingdings" w:hint="default"/>
+      </w:rPr>
+    </w:lvl>
+  </w:abstractNum>
+  <w:abstractNum w:abstractNumId="3" w15:restartNumberingAfterBreak="0">
+    <w:nsid w:val="429F1A5E"/>
+    <w:multiLevelType w:val="hybridMultilevel"/>
+    <w:tmpl w:val="7A9E88DA"/>
     <w:lvl w:ilvl="0" w:tplc="08090001">
       <w:start w:val="1"/>
       <w:numFmt w:val="bullet"/>
@@ -943,7 +1485,16 @@
     </w:lvl>
   </w:abstractNum>
   <w:num w:numId="1" w16cid:durableId="1626034906">
+    <w:abstractNumId w:val="1"/>
+  </w:num>
+  <w:num w:numId="2" w16cid:durableId="1311062548">
+    <w:abstractNumId w:val="2"/>
+  </w:num>
+  <w:num w:numId="3" w16cid:durableId="611595768">
     <w:abstractNumId w:val="0"/>
+  </w:num>
+  <w:num w:numId="4" w16cid:durableId="1956328549">
+    <w:abstractNumId w:val="3"/>
   </w:num>
 </w:numbering>
 </file>
@@ -1385,6 +1936,50 @@
       <w:contextualSpacing/>
     </w:pPr>
   </w:style>
+  <w:style w:type="paragraph" w:styleId="Header">
+    <w:name w:val="header"/>
+    <w:basedOn w:val="Normal"/>
+    <w:link w:val="HeaderChar"/>
+    <w:uiPriority w:val="99"/>
+    <w:unhideWhenUsed/>
+    <w:rsid w:val="00B86B35"/>
+    <w:pPr>
+      <w:tabs>
+        <w:tab w:val="center" w:pos="4513"/>
+        <w:tab w:val="right" w:pos="9026"/>
+      </w:tabs>
+      <w:spacing w:after="0" w:line="240" w:lineRule="auto"/>
+    </w:pPr>
+  </w:style>
+  <w:style w:type="character" w:customStyle="1" w:styleId="HeaderChar">
+    <w:name w:val="Header Char"/>
+    <w:basedOn w:val="DefaultParagraphFont"/>
+    <w:link w:val="Header"/>
+    <w:uiPriority w:val="99"/>
+    <w:rsid w:val="00B86B35"/>
+  </w:style>
+  <w:style w:type="paragraph" w:styleId="Footer">
+    <w:name w:val="footer"/>
+    <w:basedOn w:val="Normal"/>
+    <w:link w:val="FooterChar"/>
+    <w:uiPriority w:val="99"/>
+    <w:unhideWhenUsed/>
+    <w:rsid w:val="00B86B35"/>
+    <w:pPr>
+      <w:tabs>
+        <w:tab w:val="center" w:pos="4513"/>
+        <w:tab w:val="right" w:pos="9026"/>
+      </w:tabs>
+      <w:spacing w:after="0" w:line="240" w:lineRule="auto"/>
+    </w:pPr>
+  </w:style>
+  <w:style w:type="character" w:customStyle="1" w:styleId="FooterChar">
+    <w:name w:val="Footer Char"/>
+    <w:basedOn w:val="DefaultParagraphFont"/>
+    <w:link w:val="Footer"/>
+    <w:uiPriority w:val="99"/>
+    <w:rsid w:val="00B86B35"/>
+  </w:style>
 </w:styles>
 </file>
 

</xml_diff>